<commit_message>
Update content to reduce number of pages
</commit_message>
<xml_diff>
--- a/DavidPressley_Resume2018.docx
+++ b/DavidPressley_Resume2018.docx
@@ -245,18 +245,6 @@
         </w:rPr>
         <w:t>.</w:t>
       </w:r>
-    </w:p>
-    <w:p>
-      <w:pPr>
-        <w:pStyle w:val="Body Text"/>
-        <w:spacing w:before="109" w:line="242" w:lineRule="auto"/>
-        <w:ind w:right="208"/>
-        <w:rPr>
-          <w:rStyle w:val="None"/>
-          <w:color w:val="666666"/>
-          <w:u w:color="666666"/>
-        </w:rPr>
-      </w:pPr>
     </w:p>
     <w:p>
       <w:pPr>
@@ -377,7 +365,7 @@
     <w:p>
       <w:pPr>
         <w:pStyle w:val="Heading 5"/>
-        <w:spacing w:before="124" w:line="295" w:lineRule="auto"/>
+        <w:spacing w:before="124"/>
         <w:ind w:right="932"/>
         <w:rPr>
           <w:b w:val="0"/>
@@ -558,7 +546,47 @@
           <w:rtl w:val="0"/>
           <w:lang w:val="en-US"/>
         </w:rPr>
-        <w:t>Provided leadership, subject matter expertise, and individual contribution. Systems, applications and responsibilities include:</w:t>
+        <w:t xml:space="preserve">Provided </w:t>
+      </w:r>
+      <w:r>
+        <w:rPr>
+          <w:rStyle w:val="None"/>
+          <w:color w:val="666666"/>
+          <w:u w:color="666666"/>
+          <w:rtl w:val="0"/>
+          <w:lang w:val="en-US"/>
+        </w:rPr>
+        <w:t xml:space="preserve">cross functional </w:t>
+      </w:r>
+      <w:r>
+        <w:rPr>
+          <w:rStyle w:val="None"/>
+          <w:color w:val="666666"/>
+          <w:u w:color="666666"/>
+          <w:rtl w:val="0"/>
+          <w:lang w:val="en-US"/>
+        </w:rPr>
+        <w:t>leadership, subject matter expertise, and individual contribution</w:t>
+      </w:r>
+      <w:r>
+        <w:rPr>
+          <w:rStyle w:val="None"/>
+          <w:color w:val="666666"/>
+          <w:u w:color="666666"/>
+          <w:rtl w:val="0"/>
+          <w:lang w:val="en-US"/>
+        </w:rPr>
+        <w:t xml:space="preserve"> </w:t>
+      </w:r>
+      <w:r>
+        <w:rPr>
+          <w:rStyle w:val="None"/>
+          <w:color w:val="666666"/>
+          <w:u w:color="666666"/>
+          <w:rtl w:val="0"/>
+          <w:lang w:val="en-US"/>
+        </w:rPr>
+        <w:t>. Systems, applications and responsibilities include:</w:t>
       </w:r>
     </w:p>
     <w:p>
@@ -902,7 +930,31 @@
           <w:rtl w:val="0"/>
           <w:lang w:val="en-US"/>
         </w:rPr>
-        <w:t>traceability of the biostatistical programming workflow (code, data, artifacts)</w:t>
+        <w:t xml:space="preserve">traceability of </w:t>
+      </w:r>
+      <w:r>
+        <w:rPr>
+          <w:rStyle w:val="None"/>
+          <w:color w:val="666666"/>
+          <w:sz w:val="18"/>
+          <w:szCs w:val="18"/>
+          <w:u w:color="666666"/>
+          <w:rtl w:val="0"/>
+          <w:lang w:val="en-US"/>
+        </w:rPr>
+        <w:t xml:space="preserve"> code and data of </w:t>
+      </w:r>
+      <w:r>
+        <w:rPr>
+          <w:rStyle w:val="None"/>
+          <w:color w:val="666666"/>
+          <w:sz w:val="18"/>
+          <w:szCs w:val="18"/>
+          <w:u w:color="666666"/>
+          <w:rtl w:val="0"/>
+          <w:lang w:val="en-US"/>
+        </w:rPr>
+        <w:t>the biostatistical programming workflow</w:t>
       </w:r>
     </w:p>
     <w:p>
@@ -1392,270 +1444,23 @@
           <w:rtl w:val="0"/>
           <w:lang w:val="en-US"/>
         </w:rPr>
-        <w:t>all systems in the clinical development value stream. Classifications include</w:t>
-      </w:r>
-      <w:r>
-        <w:rPr>
-          <w:rStyle w:val="None"/>
-          <w:color w:val="666666"/>
-          <w:sz w:val="18"/>
-          <w:szCs w:val="18"/>
-          <w:u w:color="666666"/>
-          <w:rtl w:val="0"/>
-          <w:lang w:val="en-US"/>
-        </w:rPr>
-        <w:t>d</w:t>
-      </w:r>
-      <w:r>
-        <w:rPr>
-          <w:rStyle w:val="None"/>
-          <w:color w:val="666666"/>
-          <w:sz w:val="18"/>
-          <w:szCs w:val="18"/>
-          <w:u w:color="666666"/>
-          <w:rtl w:val="0"/>
-          <w:lang w:val="en-US"/>
-        </w:rPr>
-        <w:t>:</w:t>
+        <w:t>all systems in the clinical development value stream</w:t>
       </w:r>
     </w:p>
     <w:p>
       <w:pPr>
         <w:pStyle w:val="List Paragraph"/>
-        <w:numPr>
-          <w:ilvl w:val="1"/>
-          <w:numId w:val="2"/>
-        </w:numPr>
+        <w:tabs>
+          <w:tab w:val="left" w:pos="908"/>
+        </w:tabs>
         <w:bidi w:val="0"/>
-        <w:ind w:right="0"/>
+        <w:ind w:left="360" w:right="0" w:hanging="360"/>
         <w:jc w:val="left"/>
         <w:rPr>
           <w:color w:val="666666"/>
           <w:sz w:val="18"/>
           <w:szCs w:val="18"/>
           <w:rtl w:val="0"/>
-          <w:lang w:val="en-US"/>
-        </w:rPr>
-      </w:pPr>
-      <w:r>
-        <w:rPr>
-          <w:rStyle w:val="None"/>
-          <w:color w:val="666666"/>
-          <w:sz w:val="18"/>
-          <w:szCs w:val="18"/>
-          <w:u w:color="666666"/>
-          <w:rtl w:val="0"/>
-          <w:lang w:val="en-US"/>
-        </w:rPr>
-        <w:t>System classification (system of record or system of engagement)</w:t>
-      </w:r>
-    </w:p>
-    <w:p>
-      <w:pPr>
-        <w:pStyle w:val="List Paragraph"/>
-        <w:numPr>
-          <w:ilvl w:val="1"/>
-          <w:numId w:val="2"/>
-        </w:numPr>
-        <w:bidi w:val="0"/>
-        <w:ind w:right="0"/>
-        <w:jc w:val="left"/>
-        <w:rPr>
-          <w:color w:val="666666"/>
-          <w:sz w:val="18"/>
-          <w:szCs w:val="18"/>
-          <w:rtl w:val="0"/>
-          <w:lang w:val="en-US"/>
-        </w:rPr>
-      </w:pPr>
-      <w:r>
-        <w:rPr>
-          <w:rStyle w:val="None"/>
-          <w:color w:val="666666"/>
-          <w:sz w:val="18"/>
-          <w:szCs w:val="18"/>
-          <w:u w:color="666666"/>
-          <w:rtl w:val="0"/>
-          <w:lang w:val="en-US"/>
-        </w:rPr>
-        <w:t>Current status/future status (need/want)</w:t>
-      </w:r>
-    </w:p>
-    <w:p>
-      <w:pPr>
-        <w:pStyle w:val="List Paragraph"/>
-        <w:numPr>
-          <w:ilvl w:val="1"/>
-          <w:numId w:val="2"/>
-        </w:numPr>
-        <w:bidi w:val="0"/>
-        <w:ind w:right="0"/>
-        <w:jc w:val="left"/>
-        <w:rPr>
-          <w:color w:val="666666"/>
-          <w:sz w:val="18"/>
-          <w:szCs w:val="18"/>
-          <w:rtl w:val="0"/>
-          <w:lang w:val="en-US"/>
-        </w:rPr>
-      </w:pPr>
-      <w:r>
-        <w:rPr>
-          <w:rStyle w:val="None"/>
-          <w:color w:val="666666"/>
-          <w:sz w:val="18"/>
-          <w:szCs w:val="18"/>
-          <w:u w:color="666666"/>
-          <w:rtl w:val="0"/>
-          <w:lang w:val="en-US"/>
-        </w:rPr>
-        <w:t>Contract model (managed by internal or external)</w:t>
-      </w:r>
-    </w:p>
-    <w:p>
-      <w:pPr>
-        <w:pStyle w:val="List Paragraph"/>
-        <w:numPr>
-          <w:ilvl w:val="1"/>
-          <w:numId w:val="2"/>
-        </w:numPr>
-        <w:bidi w:val="0"/>
-        <w:ind w:right="0"/>
-        <w:jc w:val="left"/>
-        <w:rPr>
-          <w:color w:val="666666"/>
-          <w:sz w:val="18"/>
-          <w:szCs w:val="18"/>
-          <w:rtl w:val="0"/>
-          <w:lang w:val="en-US"/>
-        </w:rPr>
-      </w:pPr>
-      <w:r>
-        <w:rPr>
-          <w:rStyle w:val="None"/>
-          <w:color w:val="666666"/>
-          <w:sz w:val="18"/>
-          <w:szCs w:val="18"/>
-          <w:u w:color="666666"/>
-          <w:rtl w:val="0"/>
-          <w:lang w:val="en-US"/>
-        </w:rPr>
-        <w:t>SaaS offering availab</w:t>
-      </w:r>
-      <w:r>
-        <w:rPr>
-          <w:rStyle w:val="None"/>
-          <w:color w:val="666666"/>
-          <w:sz w:val="18"/>
-          <w:szCs w:val="18"/>
-          <w:u w:color="666666"/>
-          <w:rtl w:val="0"/>
-          <w:lang w:val="en-US"/>
-        </w:rPr>
-        <w:t>ility</w:t>
-      </w:r>
-    </w:p>
-    <w:p>
-      <w:pPr>
-        <w:pStyle w:val="List Paragraph"/>
-        <w:numPr>
-          <w:ilvl w:val="1"/>
-          <w:numId w:val="2"/>
-        </w:numPr>
-        <w:bidi w:val="0"/>
-        <w:ind w:right="0"/>
-        <w:jc w:val="left"/>
-        <w:rPr>
-          <w:color w:val="666666"/>
-          <w:sz w:val="18"/>
-          <w:szCs w:val="18"/>
-          <w:rtl w:val="0"/>
-          <w:lang w:val="en-US"/>
-        </w:rPr>
-      </w:pPr>
-      <w:r>
-        <w:rPr>
-          <w:rStyle w:val="None"/>
-          <w:color w:val="666666"/>
-          <w:sz w:val="18"/>
-          <w:szCs w:val="18"/>
-          <w:u w:color="666666"/>
-          <w:rtl w:val="0"/>
-          <w:lang w:val="en-US"/>
-        </w:rPr>
-        <w:t>Quality risk</w:t>
-      </w:r>
-    </w:p>
-    <w:p>
-      <w:pPr>
-        <w:pStyle w:val="List Paragraph"/>
-        <w:numPr>
-          <w:ilvl w:val="1"/>
-          <w:numId w:val="2"/>
-        </w:numPr>
-        <w:bidi w:val="0"/>
-        <w:ind w:right="0"/>
-        <w:jc w:val="left"/>
-        <w:rPr>
-          <w:color w:val="666666"/>
-          <w:sz w:val="18"/>
-          <w:szCs w:val="18"/>
-          <w:rtl w:val="0"/>
-          <w:lang w:val="en-US"/>
-        </w:rPr>
-      </w:pPr>
-      <w:r>
-        <w:rPr>
-          <w:rStyle w:val="None"/>
-          <w:color w:val="666666"/>
-          <w:sz w:val="18"/>
-          <w:szCs w:val="18"/>
-          <w:u w:color="666666"/>
-          <w:rtl w:val="0"/>
-          <w:lang w:val="en-US"/>
-        </w:rPr>
-        <w:t>Technology Infrastructure lift required</w:t>
-      </w:r>
-    </w:p>
-    <w:p>
-      <w:pPr>
-        <w:pStyle w:val="List Paragraph"/>
-        <w:numPr>
-          <w:ilvl w:val="1"/>
-          <w:numId w:val="2"/>
-        </w:numPr>
-        <w:bidi w:val="0"/>
-        <w:ind w:right="0"/>
-        <w:jc w:val="left"/>
-        <w:rPr>
-          <w:color w:val="666666"/>
-          <w:sz w:val="18"/>
-          <w:szCs w:val="18"/>
-          <w:rtl w:val="0"/>
-          <w:lang w:val="en-US"/>
-        </w:rPr>
-      </w:pPr>
-      <w:r>
-        <w:rPr>
-          <w:rStyle w:val="None"/>
-          <w:color w:val="666666"/>
-          <w:sz w:val="18"/>
-          <w:szCs w:val="18"/>
-          <w:u w:color="666666"/>
-          <w:rtl w:val="0"/>
-          <w:lang w:val="en-US"/>
-        </w:rPr>
-        <w:t>Priority rank</w:t>
-      </w:r>
-    </w:p>
-    <w:p>
-      <w:pPr>
-        <w:pStyle w:val="Body Text"/>
-        <w:spacing w:before="1"/>
-        <w:ind w:left="0" w:firstLine="0"/>
-        <w:rPr>
-          <w:sz w:val="28"/>
-          <w:szCs w:val="28"/>
         </w:rPr>
       </w:pPr>
     </w:p>
@@ -1744,6 +1549,11 @@
         <w:pStyle w:val="Body Text"/>
         <w:spacing w:before="123" w:line="295" w:lineRule="auto"/>
         <w:ind w:right="469"/>
+        <w:rPr>
+          <w:rStyle w:val="None"/>
+          <w:color w:val="666666"/>
+          <w:u w:color="666666"/>
+        </w:rPr>
       </w:pPr>
       <w:r>
         <w:rPr>
@@ -2216,13 +2026,8 @@
     <w:p>
       <w:pPr>
         <w:pStyle w:val="Body Text"/>
-        <w:spacing w:before="167" w:line="360" w:lineRule="auto"/>
-      </w:pPr>
-    </w:p>
-    <w:p>
-      <w:pPr>
-        <w:pStyle w:val="Body Text"/>
-        <w:spacing w:before="167" w:line="360" w:lineRule="auto"/>
+        <w:spacing w:before="123" w:line="295" w:lineRule="auto"/>
+        <w:ind w:right="469"/>
         <w:rPr>
           <w:rStyle w:val="None"/>
           <w:lang w:val="en-US"/>
@@ -2252,8 +2057,8 @@
           <w:bCs w:val="1"/>
           <w:i w:val="1"/>
           <w:iCs w:val="1"/>
-          <w:sz w:val="20"/>
-          <w:szCs w:val="20"/>
+          <w:sz w:val="18"/>
+          <w:szCs w:val="18"/>
           <w:lang w:val="en-US"/>
         </w:rPr>
       </w:pPr>
@@ -2265,8 +2070,8 @@
           <w:bCs w:val="1"/>
           <w:i w:val="1"/>
           <w:iCs w:val="1"/>
-          <w:sz w:val="20"/>
-          <w:szCs w:val="20"/>
+          <w:sz w:val="18"/>
+          <w:szCs w:val="18"/>
           <w:rtl w:val="0"/>
           <w:lang w:val="en-US"/>
         </w:rPr>
@@ -2284,8 +2089,8 @@
           <w:bCs w:val="1"/>
           <w:i w:val="1"/>
           <w:iCs w:val="1"/>
-          <w:sz w:val="20"/>
-          <w:szCs w:val="20"/>
+          <w:sz w:val="18"/>
+          <w:szCs w:val="18"/>
         </w:rPr>
       </w:pPr>
       <w:r>
@@ -2296,8 +2101,8 @@
           <w:bCs w:val="1"/>
           <w:i w:val="0"/>
           <w:iCs w:val="0"/>
-          <w:sz w:val="20"/>
-          <w:szCs w:val="20"/>
+          <w:sz w:val="18"/>
+          <w:szCs w:val="18"/>
           <w:rtl w:val="0"/>
           <w:lang w:val="de-DE"/>
         </w:rPr>
@@ -2311,8 +2116,8 @@
           <w:bCs w:val="1"/>
           <w:i w:val="1"/>
           <w:iCs w:val="1"/>
-          <w:sz w:val="20"/>
-          <w:szCs w:val="20"/>
+          <w:sz w:val="18"/>
+          <w:szCs w:val="18"/>
           <w:rtl w:val="0"/>
           <w:lang w:val="en-US"/>
         </w:rPr>
@@ -2325,8 +2130,15 @@
         <w:spacing w:line="360" w:lineRule="auto"/>
         <w:ind w:left="108" w:firstLine="0"/>
         <w:rPr>
-          <w:sz w:val="20"/>
-          <w:szCs w:val="20"/>
+          <w:rStyle w:val="None"/>
+          <w:rFonts w:ascii="Arial" w:cs="Arial" w:hAnsi="Arial" w:eastAsia="Arial"/>
+          <w:b w:val="1"/>
+          <w:bCs w:val="1"/>
+          <w:i w:val="1"/>
+          <w:iCs w:val="1"/>
+          <w:sz w:val="18"/>
+          <w:szCs w:val="18"/>
+          <w:lang w:val="en-US"/>
         </w:rPr>
       </w:pPr>
       <w:r>
@@ -2335,8 +2147,8 @@
           <w:rFonts w:ascii="Arial" w:hAnsi="Arial"/>
           <w:b w:val="1"/>
           <w:bCs w:val="1"/>
-          <w:sz w:val="20"/>
-          <w:szCs w:val="20"/>
+          <w:sz w:val="18"/>
+          <w:szCs w:val="18"/>
           <w:rtl w:val="0"/>
           <w:lang w:val="da-DK"/>
         </w:rPr>
@@ -2350,8 +2162,8 @@
           <w:bCs w:val="1"/>
           <w:i w:val="1"/>
           <w:iCs w:val="1"/>
-          <w:sz w:val="20"/>
-          <w:szCs w:val="20"/>
+          <w:sz w:val="18"/>
+          <w:szCs w:val="18"/>
           <w:rtl w:val="0"/>
           <w:lang w:val="en-US"/>
         </w:rPr>
@@ -2361,7 +2173,7 @@
     <w:p>
       <w:pPr>
         <w:pStyle w:val="Body A"/>
-        <w:spacing w:before="1"/>
+        <w:spacing w:line="360" w:lineRule="auto"/>
         <w:ind w:left="108" w:firstLine="0"/>
         <w:rPr>
           <w:rStyle w:val="None"/>
@@ -2370,8 +2182,8 @@
           <w:bCs w:val="1"/>
           <w:i w:val="1"/>
           <w:iCs w:val="1"/>
-          <w:sz w:val="20"/>
-          <w:szCs w:val="20"/>
+          <w:sz w:val="18"/>
+          <w:szCs w:val="18"/>
           <w:lang w:val="en-US"/>
         </w:rPr>
       </w:pPr>
@@ -2381,8 +2193,8 @@
           <w:rFonts w:ascii="Arial" w:hAnsi="Arial"/>
           <w:b w:val="1"/>
           <w:bCs w:val="1"/>
-          <w:sz w:val="20"/>
-          <w:szCs w:val="20"/>
+          <w:sz w:val="18"/>
+          <w:szCs w:val="18"/>
           <w:rtl w:val="0"/>
           <w:lang w:val="da-DK"/>
         </w:rPr>
@@ -2396,8 +2208,8 @@
           <w:bCs w:val="1"/>
           <w:i w:val="1"/>
           <w:iCs w:val="1"/>
-          <w:sz w:val="20"/>
-          <w:szCs w:val="20"/>
+          <w:sz w:val="18"/>
+          <w:szCs w:val="18"/>
           <w:rtl w:val="0"/>
           <w:lang w:val="en-US"/>
         </w:rPr>
@@ -2418,6 +2230,28 @@
           <w:sz w:val="18"/>
           <w:szCs w:val="18"/>
           <w:rtl w:val="0"/>
+        </w:rPr>
+      </w:pPr>
+    </w:p>
+    <w:p>
+      <w:pPr>
+        <w:pStyle w:val="Body Text"/>
+        <w:spacing w:before="4"/>
+        <w:ind w:left="0" w:firstLine="0"/>
+        <w:rPr>
+          <w:sz w:val="30"/>
+          <w:szCs w:val="30"/>
+        </w:rPr>
+      </w:pPr>
+    </w:p>
+    <w:p>
+      <w:pPr>
+        <w:pStyle w:val="Body Text"/>
+        <w:spacing w:before="4"/>
+        <w:ind w:left="0" w:firstLine="0"/>
+        <w:rPr>
+          <w:sz w:val="30"/>
+          <w:szCs w:val="30"/>
         </w:rPr>
       </w:pPr>
     </w:p>
@@ -4047,6 +3881,18 @@
       <w:pPr>
         <w:pStyle w:val="Body Text"/>
         <w:spacing w:before="123"/>
+      </w:pPr>
+    </w:p>
+    <w:p>
+      <w:pPr>
+        <w:pStyle w:val="Body Text"/>
+        <w:spacing w:before="123"/>
+      </w:pPr>
+    </w:p>
+    <w:p>
+      <w:pPr>
+        <w:pStyle w:val="Body Text"/>
+        <w:spacing w:before="123"/>
         <w:rPr>
           <w:rStyle w:val="None"/>
           <w:rFonts w:ascii="Arial" w:cs="Arial" w:hAnsi="Arial" w:eastAsia="Arial"/>
@@ -4066,16 +3912,82 @@
     </w:p>
     <w:p>
       <w:pPr>
-        <w:pStyle w:val="Body Text"/>
-        <w:spacing w:before="7"/>
-        <w:ind w:left="0" w:firstLine="0"/>
+        <w:pStyle w:val="Body A"/>
+        <w:ind w:left="108" w:firstLine="0"/>
         <w:rPr>
           <w:rStyle w:val="None"/>
           <w:rFonts w:ascii="Arial" w:cs="Arial" w:hAnsi="Arial" w:eastAsia="Arial"/>
-          <w:sz w:val="29"/>
-          <w:szCs w:val="29"/>
-        </w:rPr>
-      </w:pPr>
+          <w:color w:val="666666"/>
+          <w:sz w:val="18"/>
+          <w:szCs w:val="18"/>
+          <w:u w:color="666666"/>
+        </w:rPr>
+      </w:pPr>
+      <w:r>
+        <w:rPr>
+          <w:rStyle w:val="None"/>
+          <w:b w:val="1"/>
+          <w:bCs w:val="1"/>
+          <w:sz w:val="18"/>
+          <w:szCs w:val="18"/>
+          <w:rtl w:val="0"/>
+          <w:lang w:val="en-US"/>
+        </w:rPr>
+        <w:t xml:space="preserve">Amphora Discovery </w:t>
+      </w:r>
+      <w:r>
+        <w:rPr>
+          <w:rStyle w:val="None"/>
+          <w:sz w:val="18"/>
+          <w:szCs w:val="18"/>
+          <w:rtl w:val="0"/>
+          <w:lang w:val="en-US"/>
+        </w:rPr>
+        <w:t xml:space="preserve">— </w:t>
+      </w:r>
+      <w:r>
+        <w:rPr>
+          <w:rStyle w:val="None"/>
+          <w:rFonts w:ascii="Arial" w:hAnsi="Arial"/>
+          <w:b w:val="1"/>
+          <w:bCs w:val="1"/>
+          <w:i w:val="1"/>
+          <w:iCs w:val="1"/>
+          <w:sz w:val="18"/>
+          <w:szCs w:val="18"/>
+          <w:rtl w:val="0"/>
+          <w:lang w:val="da-DK"/>
+        </w:rPr>
+        <w:t>Programmer/Analyst</w:t>
+      </w:r>
+      <w:r>
+        <w:rPr>
+          <w:rStyle w:val="None"/>
+          <w:rFonts w:ascii="Arial" w:hAnsi="Arial"/>
+          <w:b w:val="1"/>
+          <w:bCs w:val="1"/>
+          <w:i w:val="1"/>
+          <w:iCs w:val="1"/>
+          <w:sz w:val="18"/>
+          <w:szCs w:val="18"/>
+          <w:rtl w:val="0"/>
+          <w:lang w:val="en-US"/>
+        </w:rPr>
+        <w:t xml:space="preserve"> </w:t>
+      </w:r>
+      <w:r>
+        <w:rPr>
+          <w:rStyle w:val="None"/>
+          <w:rFonts w:ascii="Arial" w:hAnsi="Arial"/>
+          <w:color w:val="666666"/>
+          <w:sz w:val="18"/>
+          <w:szCs w:val="18"/>
+          <w:u w:color="666666"/>
+          <w:rtl w:val="0"/>
+          <w:lang w:val="en-US"/>
+        </w:rPr>
+        <w:t>September 2001 - March 2006</w:t>
+      </w:r>
     </w:p>
     <w:p>
       <w:pPr>
@@ -4090,6 +4002,7 @@
           <w:iCs w:val="1"/>
           <w:sz w:val="18"/>
           <w:szCs w:val="18"/>
+          <w:lang w:val="en-US"/>
         </w:rPr>
       </w:pPr>
       <w:r>
@@ -4102,11 +4015,10 @@
           <w:rtl w:val="0"/>
           <w:lang w:val="en-US"/>
         </w:rPr>
-        <w:t xml:space="preserve">Amphora Discovery </w:t>
-      </w:r>
-      <w:r>
-        <w:rPr>
-          <w:rStyle w:val="None"/>
+        <w:t xml:space="preserve">Glaxo Smith Kline </w:t>
+      </w:r>
+      <w:r>
+        <w:rPr>
           <w:sz w:val="18"/>
           <w:szCs w:val="18"/>
           <w:rtl w:val="0"/>
@@ -4125,56 +4037,43 @@
           <w:sz w:val="18"/>
           <w:szCs w:val="18"/>
           <w:rtl w:val="0"/>
-          <w:lang w:val="da-DK"/>
-        </w:rPr>
-        <w:t>Programmer/Analyst</w:t>
-      </w:r>
-    </w:p>
-    <w:p>
-      <w:pPr>
-        <w:pStyle w:val="Body Text"/>
-        <w:spacing w:before="114"/>
-        <w:rPr>
-          <w:rStyle w:val="None"/>
-          <w:rFonts w:ascii="Arial" w:cs="Arial" w:hAnsi="Arial" w:eastAsia="Arial"/>
-          <w:color w:val="666666"/>
-          <w:sz w:val="16"/>
-          <w:szCs w:val="16"/>
-          <w:u w:color="666666"/>
-        </w:rPr>
-      </w:pPr>
+          <w:lang w:val="en-US"/>
+        </w:rPr>
+        <w:t>Research Associate (contractor)</w:t>
+      </w:r>
       <w:r>
         <w:rPr>
           <w:rStyle w:val="None"/>
           <w:rFonts w:ascii="Arial" w:hAnsi="Arial"/>
-          <w:color w:val="666666"/>
-          <w:sz w:val="16"/>
-          <w:szCs w:val="16"/>
-          <w:u w:color="666666"/>
-          <w:rtl w:val="0"/>
-          <w:lang w:val="en-US"/>
-        </w:rPr>
-        <w:t>September 2001 - March 2006</w:t>
+          <w:b w:val="1"/>
+          <w:bCs w:val="1"/>
+          <w:i w:val="1"/>
+          <w:iCs w:val="1"/>
+          <w:sz w:val="18"/>
+          <w:szCs w:val="18"/>
+          <w:rtl w:val="0"/>
+          <w:lang w:val="en-US"/>
+        </w:rPr>
+        <w:t xml:space="preserve"> </w:t>
+      </w:r>
+      <w:r>
+        <w:rPr>
+          <w:rStyle w:val="None"/>
+          <w:rFonts w:ascii="Arial" w:hAnsi="Arial"/>
+          <w:color w:val="666666"/>
+          <w:sz w:val="18"/>
+          <w:szCs w:val="18"/>
+          <w:u w:color="666666"/>
+          <w:rtl w:val="0"/>
+          <w:lang w:val="en-US"/>
+        </w:rPr>
+        <w:t>August 2001 - January 2002</w:t>
       </w:r>
     </w:p>
     <w:p>
       <w:pPr>
         <w:pStyle w:val="Body A"/>
-        <w:ind w:left="108" w:firstLine="0"/>
-        <w:rPr>
-          <w:rStyle w:val="None"/>
-          <w:rFonts w:ascii="Arial" w:cs="Arial" w:hAnsi="Arial" w:eastAsia="Arial"/>
-          <w:color w:val="666666"/>
-          <w:sz w:val="18"/>
-          <w:szCs w:val="18"/>
-          <w:u w:color="666666"/>
-          <w:lang w:val="en-US"/>
-        </w:rPr>
-      </w:pPr>
-    </w:p>
-    <w:p>
-      <w:pPr>
-        <w:pStyle w:val="Body A"/>
+        <w:spacing w:before="1"/>
         <w:ind w:left="108" w:firstLine="0"/>
         <w:rPr>
           <w:rStyle w:val="None"/>
@@ -4198,7 +4097,7 @@
           <w:rtl w:val="0"/>
           <w:lang w:val="en-US"/>
         </w:rPr>
-        <w:t xml:space="preserve">Glaxo Smith Kline </w:t>
+        <w:t xml:space="preserve">Nortel Networks </w:t>
       </w:r>
       <w:r>
         <w:rPr>
@@ -4222,32 +4121,35 @@
           <w:rtl w:val="0"/>
           <w:lang w:val="en-US"/>
         </w:rPr>
-        <w:t>Research Associate (contractor)</w:t>
-      </w:r>
-    </w:p>
-    <w:p>
-      <w:pPr>
-        <w:pStyle w:val="Body Text"/>
-        <w:spacing w:before="114"/>
-        <w:rPr>
-          <w:rStyle w:val="None"/>
-          <w:rFonts w:ascii="Arial" w:cs="Arial" w:hAnsi="Arial" w:eastAsia="Arial"/>
-          <w:sz w:val="16"/>
-          <w:szCs w:val="16"/>
-        </w:rPr>
-      </w:pPr>
+        <w:t>Equipment Applications Engineer</w:t>
+      </w:r>
       <w:r>
         <w:rPr>
           <w:rStyle w:val="None"/>
           <w:rFonts w:ascii="Arial" w:hAnsi="Arial"/>
-          <w:color w:val="666666"/>
-          <w:sz w:val="16"/>
-          <w:szCs w:val="16"/>
-          <w:u w:color="666666"/>
-          <w:rtl w:val="0"/>
-          <w:lang w:val="en-US"/>
-        </w:rPr>
-        <w:t>August 2001 - January 2002</w:t>
+          <w:b w:val="1"/>
+          <w:bCs w:val="1"/>
+          <w:i w:val="1"/>
+          <w:iCs w:val="1"/>
+          <w:sz w:val="18"/>
+          <w:szCs w:val="18"/>
+          <w:rtl w:val="0"/>
+          <w:lang w:val="en-US"/>
+        </w:rPr>
+        <w:t xml:space="preserve"> </w:t>
+      </w:r>
+      <w:r>
+        <w:rPr>
+          <w:rStyle w:val="None"/>
+          <w:rFonts w:ascii="Arial" w:hAnsi="Arial"/>
+          <w:color w:val="666666"/>
+          <w:sz w:val="18"/>
+          <w:szCs w:val="18"/>
+          <w:u w:color="666666"/>
+          <w:rtl w:val="0"/>
+          <w:lang w:val="en-US"/>
+        </w:rPr>
+        <w:t>October 2000 - August 2001</w:t>
       </w:r>
     </w:p>
     <w:p>
@@ -4263,6 +4165,70 @@
           <w:lang w:val="en-US"/>
         </w:rPr>
       </w:pPr>
+      <w:r>
+        <w:rPr>
+          <w:rStyle w:val="None"/>
+          <w:b w:val="1"/>
+          <w:bCs w:val="1"/>
+          <w:sz w:val="18"/>
+          <w:szCs w:val="18"/>
+          <w:rtl w:val="0"/>
+          <w:lang w:val="en-US"/>
+        </w:rPr>
+        <w:t xml:space="preserve">Duke University Medical Center </w:t>
+      </w:r>
+      <w:r>
+        <w:rPr>
+          <w:sz w:val="18"/>
+          <w:szCs w:val="18"/>
+          <w:rtl w:val="0"/>
+          <w:lang w:val="en-US"/>
+        </w:rPr>
+        <w:t xml:space="preserve">— </w:t>
+      </w:r>
+      <w:r>
+        <w:rPr>
+          <w:rStyle w:val="None"/>
+          <w:rFonts w:ascii="Arial" w:hAnsi="Arial"/>
+          <w:b w:val="1"/>
+          <w:bCs w:val="1"/>
+          <w:i w:val="1"/>
+          <w:iCs w:val="1"/>
+          <w:sz w:val="18"/>
+          <w:szCs w:val="18"/>
+          <w:rtl w:val="0"/>
+          <w:lang w:val="en-US"/>
+        </w:rPr>
+        <w:t>Research Technician</w:t>
+      </w:r>
+      <w:r>
+        <w:rPr>
+          <w:rStyle w:val="None"/>
+          <w:rFonts w:ascii="Arial" w:hAnsi="Arial"/>
+          <w:b w:val="1"/>
+          <w:bCs w:val="1"/>
+          <w:i w:val="1"/>
+          <w:iCs w:val="1"/>
+          <w:sz w:val="18"/>
+          <w:szCs w:val="18"/>
+          <w:rtl w:val="0"/>
+          <w:lang w:val="en-US"/>
+        </w:rPr>
+        <w:t xml:space="preserve"> </w:t>
+      </w:r>
+      <w:r>
+        <w:rPr>
+          <w:rStyle w:val="None"/>
+          <w:rFonts w:ascii="Arial" w:hAnsi="Arial"/>
+          <w:color w:val="666666"/>
+          <w:sz w:val="18"/>
+          <w:szCs w:val="18"/>
+          <w:u w:color="666666"/>
+          <w:rtl w:val="0"/>
+          <w:lang w:val="en-US"/>
+        </w:rPr>
+        <w:t>December 1998 - October 2000</w:t>
+      </w:r>
     </w:p>
     <w:p>
       <w:pPr>
@@ -4281,47 +4247,169 @@
           <w:lang w:val="en-US"/>
         </w:rPr>
       </w:pPr>
-      <w:r>
-        <w:rPr>
-          <w:rStyle w:val="None"/>
-          <w:b w:val="1"/>
-          <w:bCs w:val="1"/>
-          <w:sz w:val="18"/>
-          <w:szCs w:val="18"/>
-          <w:rtl w:val="0"/>
-          <w:lang w:val="en-US"/>
-        </w:rPr>
-        <w:t xml:space="preserve">Nortel Networks </w:t>
-      </w:r>
-      <w:r>
-        <w:rPr>
-          <w:sz w:val="18"/>
-          <w:szCs w:val="18"/>
-          <w:rtl w:val="0"/>
-          <w:lang w:val="en-US"/>
-        </w:rPr>
-        <w:t xml:space="preserve">— </w:t>
-      </w:r>
+    </w:p>
+    <w:p>
+      <w:pPr>
+        <w:pStyle w:val="Body Text"/>
+        <w:ind w:left="0" w:firstLine="0"/>
+        <w:rPr>
+          <w:sz w:val="22"/>
+          <w:szCs w:val="22"/>
+        </w:rPr>
+      </w:pPr>
+    </w:p>
+    <w:p>
+      <w:pPr>
+        <w:pStyle w:val="Body Text"/>
+        <w:spacing w:before="2"/>
+        <w:ind w:left="0" w:firstLine="0"/>
+        <w:sectPr>
+          <w:headerReference w:type="default" r:id="rId4"/>
+          <w:footerReference w:type="default" r:id="rId5"/>
+          <w:pgSz w:w="12240" w:h="15840" w:orient="portrait"/>
+          <w:pgMar w:top="960" w:right="567" w:bottom="280" w:left="567" w:header="720" w:footer="720"/>
+          <w:bidi w:val="0"/>
+        </w:sectPr>
+      </w:pPr>
+    </w:p>
+    <w:p>
+      <w:pPr>
+        <w:pStyle w:val="Body Text"/>
+        <w:sectPr>
+          <w:type w:val="continuous"/>
+          <w:pgSz w:w="12240" w:h="15840" w:orient="portrait"/>
+          <w:pgMar w:top="960" w:right="567" w:bottom="280" w:left="567" w:header="720" w:footer="720"/>
+          <w:cols w:space="555" w:num="2" w:equalWidth="1"/>
+          <w:bidi w:val="0"/>
+        </w:sectPr>
+      </w:pPr>
       <w:r>
         <w:rPr>
           <w:rStyle w:val="None"/>
           <w:rFonts w:ascii="Arial" w:hAnsi="Arial"/>
-          <w:b w:val="1"/>
-          <w:bCs w:val="1"/>
-          <w:i w:val="1"/>
-          <w:iCs w:val="1"/>
-          <w:sz w:val="18"/>
-          <w:szCs w:val="18"/>
-          <w:rtl w:val="0"/>
-          <w:lang w:val="en-US"/>
-        </w:rPr>
-        <w:t>Equipment Applications Engineer</w:t>
+          <w:color w:val="1f79c6"/>
+          <w:u w:color="1f79c6"/>
+          <w:rtl w:val="0"/>
+          <w:lang w:val="en-US"/>
+        </w:rPr>
+        <w:t>EDUCATION</w:t>
+      </w:r>
+    </w:p>
+    <w:p>
+      <w:pPr>
+        <w:pStyle w:val="Heading 2"/>
+        <w:spacing w:before="207"/>
+        <w:rPr>
+          <w:sz w:val="18"/>
+          <w:szCs w:val="18"/>
+        </w:rPr>
+      </w:pPr>
+      <w:r>
+        <w:rPr>
+          <w:sz w:val="18"/>
+          <w:szCs w:val="18"/>
+          <w:rtl w:val="0"/>
+          <w:lang w:val="fr-FR"/>
+        </w:rPr>
+        <w:t>Coursera</w:t>
       </w:r>
     </w:p>
     <w:p>
       <w:pPr>
         <w:pStyle w:val="Body Text"/>
-        <w:spacing w:before="113"/>
+        <w:spacing w:before="24"/>
+        <w:rPr>
+          <w:sz w:val="16"/>
+          <w:szCs w:val="16"/>
+        </w:rPr>
+      </w:pPr>
+      <w:r>
+        <w:rPr>
+          <w:rStyle w:val="None"/>
+          <w:color w:val="666666"/>
+          <w:sz w:val="16"/>
+          <w:szCs w:val="16"/>
+          <w:u w:color="666666"/>
+          <w:rtl w:val="0"/>
+          <w:lang w:val="en-US"/>
+        </w:rPr>
+        <w:t>29 November 2016</w:t>
+      </w:r>
+    </w:p>
+    <w:p>
+      <w:pPr>
+        <w:pStyle w:val="Heading"/>
+        <w:spacing w:before="6"/>
+        <w:rPr>
+          <w:rStyle w:val="None"/>
+          <w:sz w:val="16"/>
+          <w:szCs w:val="16"/>
+        </w:rPr>
+      </w:pPr>
+      <w:r>
+        <w:rPr>
+          <w:rStyle w:val="Hyperlink.3"/>
+          <w:sz w:val="16"/>
+          <w:szCs w:val="16"/>
+        </w:rPr>
+        <w:fldChar w:fldCharType="begin" w:fldLock="0"/>
+      </w:r>
+      <w:r>
+        <w:rPr>
+          <w:rStyle w:val="Hyperlink.3"/>
+          <w:sz w:val="16"/>
+          <w:szCs w:val="16"/>
+        </w:rPr>
+        <w:instrText xml:space="preserve"> HYPERLINK "https://www.coursera.org/account/accomplishments/certificate/LVPFSDYRM8V3"</w:instrText>
+      </w:r>
+      <w:r>
+        <w:rPr>
+          <w:rStyle w:val="Hyperlink.3"/>
+          <w:sz w:val="16"/>
+          <w:szCs w:val="16"/>
+        </w:rPr>
+        <w:fldChar w:fldCharType="separate" w:fldLock="0"/>
+      </w:r>
+      <w:r>
+        <w:rPr>
+          <w:rStyle w:val="Hyperlink.3"/>
+          <w:sz w:val="16"/>
+          <w:szCs w:val="16"/>
+          <w:rtl w:val="0"/>
+          <w:lang w:val="en-US"/>
+        </w:rPr>
+        <w:t>HTML, CSS, and Javascript for Web Developers</w:t>
+      </w:r>
+      <w:r>
+        <w:rPr>
+          <w:sz w:val="16"/>
+          <w:szCs w:val="16"/>
+        </w:rPr>
+        <w:fldChar w:fldCharType="end" w:fldLock="0"/>
+      </w:r>
+    </w:p>
+    <w:p>
+      <w:pPr>
+        <w:pStyle w:val="Heading 2"/>
+        <w:rPr>
+          <w:sz w:val="18"/>
+          <w:szCs w:val="18"/>
+        </w:rPr>
+      </w:pPr>
+      <w:r>
+        <w:rPr>
+          <w:sz w:val="18"/>
+          <w:szCs w:val="18"/>
+          <w:rtl w:val="0"/>
+          <w:lang w:val="fr-FR"/>
+        </w:rPr>
+        <w:t>EdX</w:t>
+      </w:r>
+    </w:p>
+    <w:p>
+      <w:pPr>
+        <w:pStyle w:val="Body Text"/>
+        <w:spacing w:before="114"/>
         <w:rPr>
           <w:rStyle w:val="None"/>
           <w:rFonts w:ascii="Arial" w:cs="Arial" w:hAnsi="Arial" w:eastAsia="Arial"/>
@@ -4340,27 +4428,290 @@
           <w:rtl w:val="0"/>
           <w:lang w:val="en-US"/>
         </w:rPr>
-        <w:t>October 2000 - August 2001</w:t>
+        <w:t>10 July 2015</w:t>
+      </w:r>
+    </w:p>
+    <w:p>
+      <w:pPr>
+        <w:pStyle w:val="Heading"/>
+        <w:rPr>
+          <w:sz w:val="16"/>
+          <w:szCs w:val="16"/>
+        </w:rPr>
+      </w:pPr>
+      <w:r>
+        <w:rPr>
+          <w:rStyle w:val="Hyperlink.3"/>
+          <w:sz w:val="16"/>
+          <w:szCs w:val="16"/>
+        </w:rPr>
+        <w:fldChar w:fldCharType="begin" w:fldLock="0"/>
+      </w:r>
+      <w:r>
+        <w:rPr>
+          <w:rStyle w:val="Hyperlink.3"/>
+          <w:sz w:val="16"/>
+          <w:szCs w:val="16"/>
+        </w:rPr>
+        <w:instrText xml:space="preserve"> HYPERLINK "https://s3.amazonaws.com/verify.edx.org/downloads/446c9a2aba924794b17e3e4f3263fd5e/Certificate.pdf"</w:instrText>
+      </w:r>
+      <w:r>
+        <w:rPr>
+          <w:rStyle w:val="Hyperlink.3"/>
+          <w:sz w:val="16"/>
+          <w:szCs w:val="16"/>
+        </w:rPr>
+        <w:fldChar w:fldCharType="separate" w:fldLock="0"/>
+      </w:r>
+      <w:r>
+        <w:rPr>
+          <w:rStyle w:val="Hyperlink.3"/>
+          <w:sz w:val="16"/>
+          <w:szCs w:val="16"/>
+          <w:rtl w:val="0"/>
+          <w:lang w:val="en-US"/>
+        </w:rPr>
+        <w:t>CS100.1x: Introduction to Big Data with Apache Spark</w:t>
+      </w:r>
+      <w:r>
+        <w:rPr>
+          <w:sz w:val="16"/>
+          <w:szCs w:val="16"/>
+        </w:rPr>
+        <w:fldChar w:fldCharType="end" w:fldLock="0"/>
+      </w:r>
+    </w:p>
+    <w:p>
+      <w:pPr>
+        <w:pStyle w:val="Body Text"/>
+        <w:spacing w:before="111"/>
+        <w:rPr>
+          <w:rStyle w:val="None"/>
+          <w:rFonts w:ascii="Arial" w:cs="Arial" w:hAnsi="Arial" w:eastAsia="Arial"/>
+          <w:sz w:val="16"/>
+          <w:szCs w:val="16"/>
+        </w:rPr>
+      </w:pPr>
+      <w:r>
+        <w:rPr>
+          <w:rStyle w:val="None"/>
+          <w:rFonts w:ascii="Arial" w:hAnsi="Arial"/>
+          <w:color w:val="666666"/>
+          <w:sz w:val="16"/>
+          <w:szCs w:val="16"/>
+          <w:u w:color="666666"/>
+          <w:rtl w:val="0"/>
+          <w:lang w:val="en-US"/>
+        </w:rPr>
+        <w:t>6 August 2015</w:t>
+      </w:r>
+    </w:p>
+    <w:p>
+      <w:pPr>
+        <w:pStyle w:val="Heading"/>
+        <w:rPr>
+          <w:sz w:val="16"/>
+          <w:szCs w:val="16"/>
+        </w:rPr>
+      </w:pPr>
+      <w:r>
+        <w:rPr>
+          <w:rStyle w:val="Hyperlink.3"/>
+          <w:sz w:val="16"/>
+          <w:szCs w:val="16"/>
+        </w:rPr>
+        <w:fldChar w:fldCharType="begin" w:fldLock="0"/>
+      </w:r>
+      <w:r>
+        <w:rPr>
+          <w:rStyle w:val="Hyperlink.3"/>
+          <w:sz w:val="16"/>
+          <w:szCs w:val="16"/>
+        </w:rPr>
+        <w:instrText xml:space="preserve"> HYPERLINK "https://s3.amazonaws.com/verify.edx.org/downloads/0be48224c88540999ed6344243b6a847/Certificate.pdf"</w:instrText>
+      </w:r>
+      <w:r>
+        <w:rPr>
+          <w:rStyle w:val="Hyperlink.3"/>
+          <w:sz w:val="16"/>
+          <w:szCs w:val="16"/>
+        </w:rPr>
+        <w:fldChar w:fldCharType="separate" w:fldLock="0"/>
+      </w:r>
+      <w:r>
+        <w:rPr>
+          <w:rStyle w:val="Hyperlink.3"/>
+          <w:sz w:val="16"/>
+          <w:szCs w:val="16"/>
+          <w:rtl w:val="0"/>
+          <w:lang w:val="en-US"/>
+        </w:rPr>
+        <w:t>CS190.1x: Scalable Machine Learning</w:t>
+      </w:r>
+      <w:r>
+        <w:rPr>
+          <w:sz w:val="16"/>
+          <w:szCs w:val="16"/>
+        </w:rPr>
+        <w:fldChar w:fldCharType="end" w:fldLock="0"/>
+      </w:r>
+    </w:p>
+    <w:p>
+      <w:pPr>
+        <w:pStyle w:val="Body Text"/>
+        <w:spacing w:before="111"/>
+        <w:rPr>
+          <w:rStyle w:val="None"/>
+          <w:rFonts w:ascii="Arial" w:cs="Arial" w:hAnsi="Arial" w:eastAsia="Arial"/>
+          <w:sz w:val="16"/>
+          <w:szCs w:val="16"/>
+        </w:rPr>
+      </w:pPr>
+      <w:r>
+        <w:rPr>
+          <w:rStyle w:val="None"/>
+          <w:rFonts w:ascii="Arial" w:hAnsi="Arial"/>
+          <w:color w:val="666666"/>
+          <w:sz w:val="16"/>
+          <w:szCs w:val="16"/>
+          <w:u w:color="666666"/>
+          <w:rtl w:val="0"/>
+          <w:lang w:val="en-US"/>
+        </w:rPr>
+        <w:t>4 September 2015</w:t>
+      </w:r>
+    </w:p>
+    <w:p>
+      <w:pPr>
+        <w:pStyle w:val="Heading"/>
+        <w:rPr>
+          <w:sz w:val="16"/>
+          <w:szCs w:val="16"/>
+        </w:rPr>
+      </w:pPr>
+      <w:r>
+        <w:rPr>
+          <w:rStyle w:val="Hyperlink.3"/>
+          <w:sz w:val="16"/>
+          <w:szCs w:val="16"/>
+        </w:rPr>
+        <w:fldChar w:fldCharType="begin" w:fldLock="0"/>
+      </w:r>
+      <w:r>
+        <w:rPr>
+          <w:rStyle w:val="Hyperlink.3"/>
+          <w:sz w:val="16"/>
+          <w:szCs w:val="16"/>
+        </w:rPr>
+        <w:instrText xml:space="preserve"> HYPERLINK "https://s3.amazonaws.com/verify.edx.org/downloads/eb014507243c4eca90c52e63c63bc911/Certificate.pdf"</w:instrText>
+      </w:r>
+      <w:r>
+        <w:rPr>
+          <w:rStyle w:val="Hyperlink.3"/>
+          <w:sz w:val="16"/>
+          <w:szCs w:val="16"/>
+        </w:rPr>
+        <w:fldChar w:fldCharType="separate" w:fldLock="0"/>
+      </w:r>
+      <w:r>
+        <w:rPr>
+          <w:rStyle w:val="Hyperlink.3"/>
+          <w:sz w:val="16"/>
+          <w:szCs w:val="16"/>
+          <w:rtl w:val="0"/>
+          <w:lang w:val="en-US"/>
+        </w:rPr>
+        <w:t>DAT204x: Introduction to R Programming</w:t>
+      </w:r>
+      <w:r>
+        <w:rPr>
+          <w:sz w:val="16"/>
+          <w:szCs w:val="16"/>
+        </w:rPr>
+        <w:fldChar w:fldCharType="end" w:fldLock="0"/>
+      </w:r>
+    </w:p>
+    <w:p>
+      <w:pPr>
+        <w:pStyle w:val="Body Text"/>
+        <w:spacing w:before="96"/>
+        <w:rPr>
+          <w:rStyle w:val="None"/>
+          <w:rFonts w:ascii="Arial" w:cs="Arial" w:hAnsi="Arial" w:eastAsia="Arial"/>
+          <w:sz w:val="16"/>
+          <w:szCs w:val="16"/>
+        </w:rPr>
+      </w:pPr>
+      <w:r>
+        <w:rPr>
+          <w:rStyle w:val="None"/>
+          <w:rFonts w:ascii="Arial" w:hAnsi="Arial"/>
+          <w:color w:val="666666"/>
+          <w:sz w:val="16"/>
+          <w:szCs w:val="16"/>
+          <w:u w:color="666666"/>
+          <w:rtl w:val="0"/>
+          <w:lang w:val="en-US"/>
+        </w:rPr>
+        <w:t>6 November 2015</w:t>
+      </w:r>
+    </w:p>
+    <w:p>
+      <w:pPr>
+        <w:pStyle w:val="Heading"/>
+        <w:spacing w:before="112"/>
+        <w:rPr>
+          <w:rStyle w:val="None"/>
+          <w:sz w:val="16"/>
+          <w:szCs w:val="16"/>
+        </w:rPr>
+      </w:pPr>
+      <w:r>
+        <w:rPr>
+          <w:rStyle w:val="Hyperlink.3"/>
+          <w:sz w:val="16"/>
+          <w:szCs w:val="16"/>
+        </w:rPr>
+        <w:fldChar w:fldCharType="begin" w:fldLock="0"/>
+      </w:r>
+      <w:r>
+        <w:rPr>
+          <w:rStyle w:val="Hyperlink.3"/>
+          <w:sz w:val="16"/>
+          <w:szCs w:val="16"/>
+        </w:rPr>
+        <w:instrText xml:space="preserve"> HYPERLINK "https://courses.edx.org/certificates/8c77c1a8a4df4d5abed5fe72c0547fef"</w:instrText>
+      </w:r>
+      <w:r>
+        <w:rPr>
+          <w:rStyle w:val="Hyperlink.3"/>
+          <w:sz w:val="16"/>
+          <w:szCs w:val="16"/>
+        </w:rPr>
+        <w:fldChar w:fldCharType="separate" w:fldLock="0"/>
+      </w:r>
+      <w:r>
+        <w:rPr>
+          <w:rStyle w:val="Hyperlink.3"/>
+          <w:sz w:val="16"/>
+          <w:szCs w:val="16"/>
+          <w:rtl w:val="0"/>
+          <w:lang w:val="en-US"/>
+        </w:rPr>
+        <w:t>6.00.1x: Introduction to Computer Science and Programming Using Python</w:t>
+      </w:r>
+      <w:r>
+        <w:rPr>
+          <w:sz w:val="16"/>
+          <w:szCs w:val="16"/>
+        </w:rPr>
+        <w:fldChar w:fldCharType="end" w:fldLock="0"/>
       </w:r>
     </w:p>
     <w:p>
       <w:pPr>
         <w:pStyle w:val="Body A"/>
-        <w:spacing w:before="1"/>
-        <w:ind w:left="108" w:firstLine="0"/>
-        <w:rPr>
-          <w:rStyle w:val="None"/>
-          <w:rFonts w:ascii="Arial" w:cs="Arial" w:hAnsi="Arial" w:eastAsia="Arial"/>
-          <w:sz w:val="18"/>
-          <w:szCs w:val="18"/>
-          <w:lang w:val="en-US"/>
-        </w:rPr>
-      </w:pPr>
-    </w:p>
-    <w:p>
-      <w:pPr>
-        <w:pStyle w:val="Body A"/>
-        <w:spacing w:before="1"/>
+        <w:spacing w:before="110"/>
         <w:ind w:left="108" w:firstLine="0"/>
         <w:rPr>
           <w:rStyle w:val="None"/>
@@ -4374,207 +4725,12 @@
           <w:lang w:val="en-US"/>
         </w:rPr>
       </w:pPr>
-      <w:r>
-        <w:rPr>
-          <w:rStyle w:val="None"/>
-          <w:b w:val="1"/>
-          <w:bCs w:val="1"/>
-          <w:sz w:val="18"/>
-          <w:szCs w:val="18"/>
-          <w:rtl w:val="0"/>
-          <w:lang w:val="en-US"/>
-        </w:rPr>
-        <w:t xml:space="preserve">Duke University Medical Center </w:t>
-      </w:r>
-      <w:r>
-        <w:rPr>
-          <w:sz w:val="18"/>
-          <w:szCs w:val="18"/>
-          <w:rtl w:val="0"/>
-          <w:lang w:val="en-US"/>
-        </w:rPr>
-        <w:t xml:space="preserve">— </w:t>
-      </w:r>
-      <w:r>
-        <w:rPr>
-          <w:rStyle w:val="None"/>
-          <w:rFonts w:ascii="Arial" w:hAnsi="Arial"/>
-          <w:b w:val="1"/>
-          <w:bCs w:val="1"/>
-          <w:i w:val="1"/>
-          <w:iCs w:val="1"/>
-          <w:sz w:val="18"/>
-          <w:szCs w:val="18"/>
-          <w:rtl w:val="0"/>
-          <w:lang w:val="en-US"/>
-        </w:rPr>
-        <w:t>Research Technician</w:t>
-      </w:r>
-    </w:p>
-    <w:p>
-      <w:pPr>
-        <w:pStyle w:val="Body Text"/>
-        <w:spacing w:before="113"/>
-        <w:rPr>
-          <w:rStyle w:val="None"/>
-          <w:rFonts w:ascii="Arial" w:cs="Arial" w:hAnsi="Arial" w:eastAsia="Arial"/>
-          <w:sz w:val="16"/>
-          <w:szCs w:val="16"/>
-        </w:rPr>
-      </w:pPr>
-      <w:r>
-        <w:rPr>
-          <w:rStyle w:val="None"/>
-          <w:rFonts w:ascii="Arial" w:hAnsi="Arial"/>
-          <w:color w:val="666666"/>
-          <w:sz w:val="16"/>
-          <w:szCs w:val="16"/>
-          <w:u w:color="666666"/>
-          <w:rtl w:val="0"/>
-          <w:lang w:val="en-US"/>
-        </w:rPr>
-        <w:t>December 1998 - October 2000</w:t>
-      </w:r>
-    </w:p>
-    <w:p>
-      <w:pPr>
-        <w:pStyle w:val="Body Text"/>
-        <w:ind w:left="0" w:firstLine="0"/>
-        <w:rPr>
-          <w:sz w:val="22"/>
-          <w:szCs w:val="22"/>
-        </w:rPr>
-      </w:pPr>
-    </w:p>
-    <w:p>
-      <w:pPr>
-        <w:pStyle w:val="Body Text"/>
-        <w:spacing w:before="2"/>
-        <w:ind w:left="0" w:firstLine="0"/>
-        <w:rPr>
-          <w:sz w:val="30"/>
-          <w:szCs w:val="30"/>
-        </w:rPr>
-      </w:pPr>
-    </w:p>
-    <w:p>
-      <w:pPr>
-        <w:pStyle w:val="Body Text"/>
-        <w:rPr>
-          <w:rStyle w:val="None"/>
-          <w:rFonts w:ascii="Arial" w:cs="Arial" w:hAnsi="Arial" w:eastAsia="Arial"/>
-        </w:rPr>
-      </w:pPr>
-      <w:r>
-        <w:rPr>
-          <w:rStyle w:val="None"/>
-          <w:rFonts w:ascii="Arial" w:hAnsi="Arial"/>
-          <w:color w:val="1f79c6"/>
-          <w:u w:color="1f79c6"/>
-          <w:rtl w:val="0"/>
-          <w:lang w:val="en-US"/>
-        </w:rPr>
-        <w:t>EDUCATION</w:t>
-      </w:r>
-    </w:p>
-    <w:p>
-      <w:pPr>
-        <w:pStyle w:val="Heading 2"/>
-        <w:spacing w:before="207"/>
-        <w:rPr>
-          <w:sz w:val="18"/>
-          <w:szCs w:val="18"/>
-        </w:rPr>
-      </w:pPr>
-      <w:r>
-        <w:rPr>
-          <w:sz w:val="18"/>
-          <w:szCs w:val="18"/>
-          <w:rtl w:val="0"/>
-          <w:lang w:val="fr-FR"/>
-        </w:rPr>
-        <w:t>Coursera</w:t>
-      </w:r>
-    </w:p>
-    <w:p>
-      <w:pPr>
-        <w:pStyle w:val="Body Text"/>
-        <w:spacing w:before="24"/>
-        <w:rPr>
-          <w:sz w:val="16"/>
-          <w:szCs w:val="16"/>
-        </w:rPr>
-      </w:pPr>
-      <w:r>
-        <w:rPr>
-          <w:rStyle w:val="None"/>
-          <w:color w:val="666666"/>
-          <w:sz w:val="16"/>
-          <w:szCs w:val="16"/>
-          <w:u w:color="666666"/>
-          <w:rtl w:val="0"/>
-          <w:lang w:val="en-US"/>
-        </w:rPr>
-        <w:t>29 November 2016</w:t>
-      </w:r>
-    </w:p>
-    <w:p>
-      <w:pPr>
-        <w:pStyle w:val="Heading"/>
-        <w:spacing w:before="6"/>
-        <w:rPr>
-          <w:rStyle w:val="None"/>
-          <w:sz w:val="20"/>
-          <w:szCs w:val="20"/>
-        </w:rPr>
-      </w:pPr>
-      <w:r>
-        <w:rPr>
-          <w:rStyle w:val="Hyperlink.3"/>
-          <w:sz w:val="16"/>
-          <w:szCs w:val="16"/>
-        </w:rPr>
-        <w:fldChar w:fldCharType="begin" w:fldLock="0"/>
-      </w:r>
-      <w:r>
-        <w:rPr>
-          <w:rStyle w:val="Hyperlink.3"/>
-          <w:sz w:val="16"/>
-          <w:szCs w:val="16"/>
-        </w:rPr>
-        <w:instrText xml:space="preserve"> HYPERLINK "https://www.coursera.org/account/accomplishments/certificate/LVPFSDYRM8V3"</w:instrText>
-      </w:r>
-      <w:r>
-        <w:rPr>
-          <w:rStyle w:val="Hyperlink.3"/>
-          <w:sz w:val="16"/>
-          <w:szCs w:val="16"/>
-        </w:rPr>
-        <w:fldChar w:fldCharType="separate" w:fldLock="0"/>
-      </w:r>
-      <w:r>
-        <w:rPr>
-          <w:rStyle w:val="Hyperlink.3"/>
-          <w:sz w:val="16"/>
-          <w:szCs w:val="16"/>
-          <w:rtl w:val="0"/>
-          <w:lang w:val="en-US"/>
-        </w:rPr>
-        <w:t>HTML, CSS, and Javascript for Web Developers</w:t>
-      </w:r>
-      <w:r>
-        <w:rPr>
-          <w:sz w:val="16"/>
-          <w:szCs w:val="16"/>
-        </w:rPr>
-        <w:fldChar w:fldCharType="end" w:fldLock="0"/>
-      </w:r>
-    </w:p>
-    <w:p>
-      <w:pPr>
-        <w:pStyle w:val="Body Text"/>
-        <w:spacing w:before="11"/>
-        <w:ind w:left="0" w:firstLine="0"/>
+    </w:p>
+    <w:p>
+      <w:pPr>
+        <w:pStyle w:val="Body A"/>
+        <w:spacing w:before="110"/>
+        <w:ind w:left="108" w:firstLine="0"/>
         <w:rPr>
           <w:rStyle w:val="None"/>
           <w:rFonts w:ascii="Arial" w:cs="Arial" w:hAnsi="Arial" w:eastAsia="Arial"/>
@@ -4582,338 +4738,11 @@
           <w:bCs w:val="1"/>
           <w:i w:val="1"/>
           <w:iCs w:val="1"/>
-        </w:rPr>
-      </w:pPr>
-    </w:p>
-    <w:p>
-      <w:pPr>
-        <w:pStyle w:val="Heading 2"/>
-        <w:rPr>
-          <w:sz w:val="18"/>
-          <w:szCs w:val="18"/>
-        </w:rPr>
-      </w:pPr>
-      <w:r>
-        <w:rPr>
-          <w:sz w:val="18"/>
-          <w:szCs w:val="18"/>
-          <w:rtl w:val="0"/>
-          <w:lang w:val="fr-FR"/>
-        </w:rPr>
-        <w:t>EdX</w:t>
-      </w:r>
-    </w:p>
-    <w:p>
-      <w:pPr>
-        <w:pStyle w:val="Body Text"/>
-        <w:spacing w:before="114"/>
-        <w:rPr>
-          <w:rStyle w:val="None"/>
-          <w:rFonts w:ascii="Arial" w:cs="Arial" w:hAnsi="Arial" w:eastAsia="Arial"/>
-          <w:sz w:val="16"/>
-          <w:szCs w:val="16"/>
-        </w:rPr>
-      </w:pPr>
-      <w:r>
-        <w:rPr>
-          <w:rStyle w:val="None"/>
-          <w:rFonts w:ascii="Arial" w:hAnsi="Arial"/>
-          <w:color w:val="666666"/>
-          <w:sz w:val="16"/>
-          <w:szCs w:val="16"/>
-          <w:u w:color="666666"/>
-          <w:rtl w:val="0"/>
-          <w:lang w:val="en-US"/>
-        </w:rPr>
-        <w:t>10 July 2015</w:t>
-      </w:r>
-    </w:p>
-    <w:p>
-      <w:pPr>
-        <w:pStyle w:val="Heading"/>
-        <w:rPr>
-          <w:sz w:val="16"/>
-          <w:szCs w:val="16"/>
-        </w:rPr>
-      </w:pPr>
-      <w:r>
-        <w:rPr>
-          <w:rStyle w:val="Hyperlink.3"/>
-          <w:sz w:val="16"/>
-          <w:szCs w:val="16"/>
-        </w:rPr>
-        <w:fldChar w:fldCharType="begin" w:fldLock="0"/>
-      </w:r>
-      <w:r>
-        <w:rPr>
-          <w:rStyle w:val="Hyperlink.3"/>
-          <w:sz w:val="16"/>
-          <w:szCs w:val="16"/>
-        </w:rPr>
-        <w:instrText xml:space="preserve"> HYPERLINK "https://s3.amazonaws.com/verify.edx.org/downloads/446c9a2aba924794b17e3e4f3263fd5e/Certificate.pdf"</w:instrText>
-      </w:r>
-      <w:r>
-        <w:rPr>
-          <w:rStyle w:val="Hyperlink.3"/>
-          <w:sz w:val="16"/>
-          <w:szCs w:val="16"/>
-        </w:rPr>
-        <w:fldChar w:fldCharType="separate" w:fldLock="0"/>
-      </w:r>
-      <w:r>
-        <w:rPr>
-          <w:rStyle w:val="Hyperlink.3"/>
-          <w:sz w:val="16"/>
-          <w:szCs w:val="16"/>
-          <w:rtl w:val="0"/>
-          <w:lang w:val="en-US"/>
-        </w:rPr>
-        <w:t>CS100.1x: Introduction to Big Data with Apache Spark</w:t>
-      </w:r>
-      <w:r>
-        <w:rPr>
-          <w:sz w:val="16"/>
-          <w:szCs w:val="16"/>
-        </w:rPr>
-        <w:fldChar w:fldCharType="end" w:fldLock="0"/>
-      </w:r>
-    </w:p>
-    <w:p>
-      <w:pPr>
-        <w:pStyle w:val="Body Text"/>
-        <w:spacing w:before="111"/>
-        <w:rPr>
-          <w:rStyle w:val="None"/>
-          <w:rFonts w:ascii="Arial" w:cs="Arial" w:hAnsi="Arial" w:eastAsia="Arial"/>
-          <w:sz w:val="16"/>
-          <w:szCs w:val="16"/>
-        </w:rPr>
-      </w:pPr>
-      <w:r>
-        <w:rPr>
-          <w:rStyle w:val="None"/>
-          <w:rFonts w:ascii="Arial" w:hAnsi="Arial"/>
-          <w:color w:val="666666"/>
-          <w:sz w:val="16"/>
-          <w:szCs w:val="16"/>
-          <w:u w:color="666666"/>
-          <w:rtl w:val="0"/>
-          <w:lang w:val="en-US"/>
-        </w:rPr>
-        <w:t>6 August 2015</w:t>
-      </w:r>
-    </w:p>
-    <w:p>
-      <w:pPr>
-        <w:pStyle w:val="Heading"/>
-        <w:rPr>
-          <w:sz w:val="16"/>
-          <w:szCs w:val="16"/>
-        </w:rPr>
-      </w:pPr>
-      <w:r>
-        <w:rPr>
-          <w:rStyle w:val="Hyperlink.3"/>
-          <w:sz w:val="16"/>
-          <w:szCs w:val="16"/>
-        </w:rPr>
-        <w:fldChar w:fldCharType="begin" w:fldLock="0"/>
-      </w:r>
-      <w:r>
-        <w:rPr>
-          <w:rStyle w:val="Hyperlink.3"/>
-          <w:sz w:val="16"/>
-          <w:szCs w:val="16"/>
-        </w:rPr>
-        <w:instrText xml:space="preserve"> HYPERLINK "https://s3.amazonaws.com/verify.edx.org/downloads/0be48224c88540999ed6344243b6a847/Certificate.pdf"</w:instrText>
-      </w:r>
-      <w:r>
-        <w:rPr>
-          <w:rStyle w:val="Hyperlink.3"/>
-          <w:sz w:val="16"/>
-          <w:szCs w:val="16"/>
-        </w:rPr>
-        <w:fldChar w:fldCharType="separate" w:fldLock="0"/>
-      </w:r>
-      <w:r>
-        <w:rPr>
-          <w:rStyle w:val="Hyperlink.3"/>
-          <w:sz w:val="16"/>
-          <w:szCs w:val="16"/>
-          <w:rtl w:val="0"/>
-          <w:lang w:val="en-US"/>
-        </w:rPr>
-        <w:t>CS190.1x: Scalable Machine Learning</w:t>
-      </w:r>
-      <w:r>
-        <w:rPr>
-          <w:sz w:val="16"/>
-          <w:szCs w:val="16"/>
-        </w:rPr>
-        <w:fldChar w:fldCharType="end" w:fldLock="0"/>
-      </w:r>
-    </w:p>
-    <w:p>
-      <w:pPr>
-        <w:pStyle w:val="Body Text"/>
-        <w:spacing w:before="111"/>
-        <w:rPr>
-          <w:rStyle w:val="None"/>
-          <w:rFonts w:ascii="Arial" w:cs="Arial" w:hAnsi="Arial" w:eastAsia="Arial"/>
-          <w:sz w:val="16"/>
-          <w:szCs w:val="16"/>
-        </w:rPr>
-      </w:pPr>
-      <w:r>
-        <w:rPr>
-          <w:rStyle w:val="None"/>
-          <w:rFonts w:ascii="Arial" w:hAnsi="Arial"/>
-          <w:color w:val="666666"/>
-          <w:sz w:val="16"/>
-          <w:szCs w:val="16"/>
-          <w:u w:color="666666"/>
-          <w:rtl w:val="0"/>
-          <w:lang w:val="en-US"/>
-        </w:rPr>
-        <w:t>4 September 2015</w:t>
-      </w:r>
-    </w:p>
-    <w:p>
-      <w:pPr>
-        <w:pStyle w:val="Heading"/>
-        <w:rPr>
-          <w:sz w:val="16"/>
-          <w:szCs w:val="16"/>
-        </w:rPr>
-      </w:pPr>
-      <w:r>
-        <w:rPr>
-          <w:rStyle w:val="Hyperlink.3"/>
-          <w:sz w:val="16"/>
-          <w:szCs w:val="16"/>
-        </w:rPr>
-        <w:fldChar w:fldCharType="begin" w:fldLock="0"/>
-      </w:r>
-      <w:r>
-        <w:rPr>
-          <w:rStyle w:val="Hyperlink.3"/>
-          <w:sz w:val="16"/>
-          <w:szCs w:val="16"/>
-        </w:rPr>
-        <w:instrText xml:space="preserve"> HYPERLINK "https://s3.amazonaws.com/verify.edx.org/downloads/eb014507243c4eca90c52e63c63bc911/Certificate.pdf"</w:instrText>
-      </w:r>
-      <w:r>
-        <w:rPr>
-          <w:rStyle w:val="Hyperlink.3"/>
-          <w:sz w:val="16"/>
-          <w:szCs w:val="16"/>
-        </w:rPr>
-        <w:fldChar w:fldCharType="separate" w:fldLock="0"/>
-      </w:r>
-      <w:r>
-        <w:rPr>
-          <w:rStyle w:val="Hyperlink.3"/>
-          <w:sz w:val="16"/>
-          <w:szCs w:val="16"/>
-          <w:rtl w:val="0"/>
-          <w:lang w:val="en-US"/>
-        </w:rPr>
-        <w:t>DAT204x: Introduction to R Programming</w:t>
-      </w:r>
-      <w:r>
-        <w:rPr>
-          <w:sz w:val="16"/>
-          <w:szCs w:val="16"/>
-        </w:rPr>
-        <w:fldChar w:fldCharType="end" w:fldLock="0"/>
-      </w:r>
-    </w:p>
-    <w:p>
-      <w:pPr>
-        <w:pStyle w:val="Body Text"/>
-        <w:spacing w:before="96"/>
-        <w:rPr>
-          <w:sz w:val="16"/>
-          <w:szCs w:val="16"/>
-        </w:rPr>
-      </w:pPr>
-    </w:p>
-    <w:p>
-      <w:pPr>
-        <w:pStyle w:val="Body Text"/>
-        <w:spacing w:before="96"/>
-        <w:rPr>
-          <w:rStyle w:val="None"/>
-          <w:rFonts w:ascii="Arial" w:cs="Arial" w:hAnsi="Arial" w:eastAsia="Arial"/>
-          <w:sz w:val="16"/>
-          <w:szCs w:val="16"/>
-        </w:rPr>
-      </w:pPr>
-      <w:r>
-        <w:rPr>
-          <w:rStyle w:val="None"/>
-          <w:rFonts w:ascii="Arial" w:hAnsi="Arial"/>
-          <w:color w:val="666666"/>
-          <w:sz w:val="16"/>
-          <w:szCs w:val="16"/>
-          <w:u w:color="666666"/>
-          <w:rtl w:val="0"/>
-          <w:lang w:val="en-US"/>
-        </w:rPr>
-        <w:t>6 November 2015</w:t>
-      </w:r>
-    </w:p>
-    <w:p>
-      <w:pPr>
-        <w:pStyle w:val="Heading"/>
-        <w:spacing w:before="112"/>
-        <w:rPr>
-          <w:rStyle w:val="None"/>
-          <w:sz w:val="20"/>
-          <w:szCs w:val="20"/>
-        </w:rPr>
-      </w:pPr>
-      <w:r>
-        <w:rPr>
-          <w:rStyle w:val="Hyperlink.3"/>
-          <w:sz w:val="16"/>
-          <w:szCs w:val="16"/>
-        </w:rPr>
-        <w:fldChar w:fldCharType="begin" w:fldLock="0"/>
-      </w:r>
-      <w:r>
-        <w:rPr>
-          <w:rStyle w:val="Hyperlink.3"/>
-          <w:sz w:val="16"/>
-          <w:szCs w:val="16"/>
-        </w:rPr>
-        <w:instrText xml:space="preserve"> HYPERLINK "https://courses.edx.org/certificates/8c77c1a8a4df4d5abed5fe72c0547fef"</w:instrText>
-      </w:r>
-      <w:r>
-        <w:rPr>
-          <w:rStyle w:val="Hyperlink.3"/>
-          <w:sz w:val="16"/>
-          <w:szCs w:val="16"/>
-        </w:rPr>
-        <w:fldChar w:fldCharType="separate" w:fldLock="0"/>
-      </w:r>
-      <w:r>
-        <w:rPr>
-          <w:rStyle w:val="Hyperlink.3"/>
-          <w:sz w:val="16"/>
-          <w:szCs w:val="16"/>
-          <w:rtl w:val="0"/>
-          <w:lang w:val="en-US"/>
-        </w:rPr>
-        <w:t>6.00.1x: Introduction to Computer Science and Programming Using Python</w:t>
-      </w:r>
-      <w:r>
-        <w:rPr>
-          <w:sz w:val="16"/>
-          <w:szCs w:val="16"/>
-        </w:rPr>
-        <w:fldChar w:fldCharType="end" w:fldLock="0"/>
-      </w:r>
+          <w:sz w:val="18"/>
+          <w:szCs w:val="18"/>
+          <w:lang w:val="en-US"/>
+        </w:rPr>
+      </w:pPr>
     </w:p>
     <w:p>
       <w:pPr>
@@ -4922,8 +4751,193 @@
         <w:ind w:left="108" w:firstLine="0"/>
         <w:rPr>
           <w:rStyle w:val="None"/>
-          <w:sz w:val="20"/>
-          <w:szCs w:val="20"/>
+          <w:rFonts w:ascii="Arial" w:cs="Arial" w:hAnsi="Arial" w:eastAsia="Arial"/>
+          <w:b w:val="1"/>
+          <w:bCs w:val="1"/>
+          <w:i w:val="1"/>
+          <w:iCs w:val="1"/>
+          <w:sz w:val="18"/>
+          <w:szCs w:val="18"/>
+          <w:lang w:val="en-US"/>
+        </w:rPr>
+      </w:pPr>
+    </w:p>
+    <w:p>
+      <w:pPr>
+        <w:pStyle w:val="Body A"/>
+        <w:spacing w:before="110"/>
+        <w:ind w:left="108" w:firstLine="0"/>
+        <w:rPr>
+          <w:rStyle w:val="None"/>
+          <w:rFonts w:ascii="Arial" w:cs="Arial" w:hAnsi="Arial" w:eastAsia="Arial"/>
+          <w:b w:val="1"/>
+          <w:bCs w:val="1"/>
+          <w:i w:val="1"/>
+          <w:iCs w:val="1"/>
+          <w:sz w:val="18"/>
+          <w:szCs w:val="18"/>
+          <w:lang w:val="en-US"/>
+        </w:rPr>
+      </w:pPr>
+    </w:p>
+    <w:p>
+      <w:pPr>
+        <w:pStyle w:val="Body A"/>
+        <w:spacing w:before="110"/>
+        <w:ind w:left="108" w:firstLine="0"/>
+        <w:rPr>
+          <w:rStyle w:val="None"/>
+          <w:rFonts w:ascii="Arial" w:cs="Arial" w:hAnsi="Arial" w:eastAsia="Arial"/>
+          <w:b w:val="1"/>
+          <w:bCs w:val="1"/>
+          <w:i w:val="1"/>
+          <w:iCs w:val="1"/>
+          <w:sz w:val="18"/>
+          <w:szCs w:val="18"/>
+          <w:lang w:val="en-US"/>
+        </w:rPr>
+      </w:pPr>
+    </w:p>
+    <w:p>
+      <w:pPr>
+        <w:pStyle w:val="Body A"/>
+        <w:spacing w:before="110"/>
+        <w:ind w:left="108" w:firstLine="0"/>
+        <w:rPr>
+          <w:rStyle w:val="None"/>
+          <w:rFonts w:ascii="Arial" w:cs="Arial" w:hAnsi="Arial" w:eastAsia="Arial"/>
+          <w:b w:val="1"/>
+          <w:bCs w:val="1"/>
+          <w:i w:val="1"/>
+          <w:iCs w:val="1"/>
+          <w:sz w:val="18"/>
+          <w:szCs w:val="18"/>
+          <w:lang w:val="en-US"/>
+        </w:rPr>
+      </w:pPr>
+    </w:p>
+    <w:p>
+      <w:pPr>
+        <w:pStyle w:val="Body A"/>
+        <w:spacing w:before="110"/>
+        <w:ind w:left="108" w:firstLine="0"/>
+        <w:rPr>
+          <w:rStyle w:val="None"/>
+          <w:rFonts w:ascii="Arial" w:cs="Arial" w:hAnsi="Arial" w:eastAsia="Arial"/>
+          <w:b w:val="1"/>
+          <w:bCs w:val="1"/>
+          <w:i w:val="1"/>
+          <w:iCs w:val="1"/>
+          <w:sz w:val="18"/>
+          <w:szCs w:val="18"/>
+          <w:lang w:val="en-US"/>
+        </w:rPr>
+      </w:pPr>
+    </w:p>
+    <w:p>
+      <w:pPr>
+        <w:pStyle w:val="Body A"/>
+        <w:spacing w:before="110"/>
+        <w:ind w:left="108" w:firstLine="0"/>
+        <w:rPr>
+          <w:rStyle w:val="None"/>
+          <w:rFonts w:ascii="Arial" w:cs="Arial" w:hAnsi="Arial" w:eastAsia="Arial"/>
+          <w:b w:val="1"/>
+          <w:bCs w:val="1"/>
+          <w:i w:val="1"/>
+          <w:iCs w:val="1"/>
+          <w:sz w:val="18"/>
+          <w:szCs w:val="18"/>
+          <w:lang w:val="en-US"/>
+        </w:rPr>
+      </w:pPr>
+    </w:p>
+    <w:p>
+      <w:pPr>
+        <w:pStyle w:val="Body A"/>
+        <w:spacing w:before="110"/>
+        <w:ind w:left="108" w:firstLine="0"/>
+        <w:rPr>
+          <w:rStyle w:val="None"/>
+          <w:rFonts w:ascii="Arial" w:cs="Arial" w:hAnsi="Arial" w:eastAsia="Arial"/>
+          <w:b w:val="1"/>
+          <w:bCs w:val="1"/>
+          <w:i w:val="1"/>
+          <w:iCs w:val="1"/>
+          <w:sz w:val="18"/>
+          <w:szCs w:val="18"/>
+          <w:lang w:val="en-US"/>
+        </w:rPr>
+      </w:pPr>
+    </w:p>
+    <w:p>
+      <w:pPr>
+        <w:pStyle w:val="Body A"/>
+        <w:spacing w:before="110"/>
+        <w:ind w:left="108" w:firstLine="0"/>
+        <w:rPr>
+          <w:rStyle w:val="None"/>
+          <w:rFonts w:ascii="Arial" w:cs="Arial" w:hAnsi="Arial" w:eastAsia="Arial"/>
+          <w:b w:val="1"/>
+          <w:bCs w:val="1"/>
+          <w:i w:val="1"/>
+          <w:iCs w:val="1"/>
+          <w:sz w:val="18"/>
+          <w:szCs w:val="18"/>
+          <w:lang w:val="en-US"/>
+        </w:rPr>
+      </w:pPr>
+    </w:p>
+    <w:p>
+      <w:pPr>
+        <w:pStyle w:val="Body A"/>
+        <w:spacing w:before="110"/>
+        <w:ind w:left="108" w:firstLine="0"/>
+        <w:rPr>
+          <w:rStyle w:val="None"/>
+          <w:rFonts w:ascii="Arial" w:cs="Arial" w:hAnsi="Arial" w:eastAsia="Arial"/>
+          <w:b w:val="1"/>
+          <w:bCs w:val="1"/>
+          <w:i w:val="1"/>
+          <w:iCs w:val="1"/>
+          <w:sz w:val="18"/>
+          <w:szCs w:val="18"/>
+          <w:lang w:val="en-US"/>
+        </w:rPr>
+      </w:pPr>
+    </w:p>
+    <w:p>
+      <w:pPr>
+        <w:pStyle w:val="Body A"/>
+        <w:spacing w:before="110"/>
+        <w:ind w:left="108" w:firstLine="0"/>
+        <w:rPr>
+          <w:rStyle w:val="None"/>
+          <w:rFonts w:ascii="Arial" w:cs="Arial" w:hAnsi="Arial" w:eastAsia="Arial"/>
+          <w:b w:val="1"/>
+          <w:bCs w:val="1"/>
+          <w:i w:val="1"/>
+          <w:iCs w:val="1"/>
+          <w:sz w:val="18"/>
+          <w:szCs w:val="18"/>
+          <w:lang w:val="en-US"/>
+        </w:rPr>
+      </w:pPr>
+    </w:p>
+    <w:p>
+      <w:pPr>
+        <w:pStyle w:val="Body A"/>
+        <w:spacing w:before="110"/>
+        <w:ind w:left="108" w:firstLine="0"/>
+        <w:rPr>
+          <w:rStyle w:val="None"/>
+          <w:rFonts w:ascii="Arial" w:cs="Arial" w:hAnsi="Arial" w:eastAsia="Arial"/>
+          <w:b w:val="1"/>
+          <w:bCs w:val="1"/>
+          <w:i w:val="1"/>
+          <w:iCs w:val="1"/>
+          <w:sz w:val="18"/>
+          <w:szCs w:val="18"/>
           <w:lang w:val="en-US"/>
         </w:rPr>
       </w:pPr>
@@ -5016,7 +5030,7 @@
         </w:numPr>
         <w:bidi w:val="0"/>
         <w:spacing w:before="112"/>
-        <w:ind w:right="3105"/>
+        <w:ind w:right="0"/>
         <w:jc w:val="left"/>
         <w:rPr>
           <w:sz w:val="16"/>
@@ -5226,7 +5240,7 @@
         </w:numPr>
         <w:bidi w:val="0"/>
         <w:spacing w:before="112"/>
-        <w:ind w:right="3105"/>
+        <w:ind w:right="0"/>
         <w:jc w:val="left"/>
         <w:rPr>
           <w:sz w:val="16"/>
@@ -5310,21 +5324,14 @@
       </w:r>
       <w:r>
         <w:rPr>
-          <w:sz w:val="16"/>
-          <w:szCs w:val="16"/>
-          <w:rtl w:val="0"/>
-        </w:rPr>
-        <w:t>-</w:t>
-      </w:r>
-      <w:r>
-        <w:rPr>
           <w:rStyle w:val="None"/>
           <w:spacing w:val="-2"/>
           <w:sz w:val="16"/>
           <w:szCs w:val="16"/>
           <w:rtl w:val="0"/>
-        </w:rPr>
-        <w:t xml:space="preserve"> </w:t>
+          <w:lang w:val="en-US"/>
+        </w:rPr>
+        <w:t xml:space="preserve">   </w:t>
       </w:r>
       <w:r>
         <w:rPr>
@@ -5424,7 +5431,7 @@
         </w:numPr>
         <w:bidi w:val="0"/>
         <w:spacing w:before="112"/>
-        <w:ind w:right="3105"/>
+        <w:ind w:right="0"/>
         <w:jc w:val="left"/>
         <w:rPr>
           <w:sz w:val="16"/>
@@ -5570,20 +5577,6 @@
         </w:rPr>
         <w:t>Statistics</w:t>
       </w:r>
-    </w:p>
-    <w:p>
-      <w:pPr>
-        <w:pStyle w:val="Heading"/>
-        <w:bidi w:val="0"/>
-        <w:spacing w:before="112"/>
-        <w:ind w:left="0" w:right="3105" w:firstLine="0"/>
-        <w:jc w:val="left"/>
-        <w:rPr>
-          <w:sz w:val="16"/>
-          <w:szCs w:val="16"/>
-          <w:rtl w:val="0"/>
-        </w:rPr>
-      </w:pPr>
     </w:p>
     <w:p>
       <w:pPr>
@@ -5698,20 +5691,8 @@
     </w:p>
     <w:p>
       <w:pPr>
-        <w:pStyle w:val="Body Text"/>
-        <w:spacing w:before="128"/>
-        <w:rPr>
-          <w:rStyle w:val="None"/>
-          <w:rFonts w:ascii="Arial" w:cs="Arial" w:hAnsi="Arial" w:eastAsia="Arial"/>
-          <w:sz w:val="16"/>
-          <w:szCs w:val="16"/>
-        </w:rPr>
-      </w:pPr>
-    </w:p>
-    <w:p>
-      <w:pPr>
         <w:pStyle w:val="Body A"/>
-        <w:ind w:left="108" w:right="469" w:firstLine="0"/>
+        <w:ind w:left="108" w:firstLine="0"/>
         <w:rPr>
           <w:rStyle w:val="None"/>
           <w:rFonts w:ascii="Arial" w:cs="Arial" w:hAnsi="Arial" w:eastAsia="Arial"/>
@@ -5721,6 +5702,7 @@
           <w:iCs w:val="1"/>
           <w:sz w:val="18"/>
           <w:szCs w:val="18"/>
+          <w:lang w:val="en-US"/>
         </w:rPr>
       </w:pPr>
       <w:r>
@@ -5833,189 +5815,35 @@
     </w:p>
     <w:p>
       <w:pPr>
-        <w:pStyle w:val="Body Text"/>
-        <w:spacing w:before="130"/>
+        <w:pStyle w:val="Body A"/>
+        <w:ind w:left="108" w:firstLine="0"/>
+      </w:pPr>
+      <w:r>
+        <w:rPr>
+          <w:rStyle w:val="None"/>
+          <w:rFonts w:ascii="Arial" w:hAnsi="Arial"/>
+          <w:color w:val="666666"/>
+          <w:sz w:val="18"/>
+          <w:szCs w:val="18"/>
+          <w:u w:color="666666"/>
+          <w:rtl w:val="0"/>
+        </w:rPr>
+        <w:t>Fall Semester 1993 - Summer Term I 1998</w:t>
+      </w:r>
+      <w:r>
         <w:rPr>
           <w:rStyle w:val="None"/>
           <w:rFonts w:ascii="Arial" w:cs="Arial" w:hAnsi="Arial" w:eastAsia="Arial"/>
-          <w:sz w:val="16"/>
-          <w:szCs w:val="16"/>
-        </w:rPr>
-      </w:pPr>
-      <w:r>
-        <w:rPr>
-          <w:rStyle w:val="None"/>
-          <w:rFonts w:ascii="Arial" w:hAnsi="Arial"/>
-          <w:color w:val="666666"/>
-          <w:sz w:val="16"/>
-          <w:szCs w:val="16"/>
-          <w:u w:color="666666"/>
-          <w:rtl w:val="0"/>
-          <w:lang w:val="en-US"/>
-        </w:rPr>
-        <w:t>Fall Semester 1993 - Summer Term I 1998</w:t>
-      </w:r>
-    </w:p>
-    <w:p>
-      <w:pPr>
-        <w:pStyle w:val="Body Text"/>
-        <w:ind w:left="0" w:firstLine="0"/>
-        <w:rPr>
-          <w:rStyle w:val="None"/>
-          <w:rFonts w:ascii="Arial" w:cs="Arial" w:hAnsi="Arial" w:eastAsia="Arial"/>
-          <w:sz w:val="24"/>
-          <w:szCs w:val="24"/>
-        </w:rPr>
-      </w:pPr>
-    </w:p>
-    <w:p>
-      <w:pPr>
-        <w:pStyle w:val="Body Text"/>
-        <w:spacing w:before="5"/>
-        <w:ind w:left="0" w:firstLine="0"/>
-        <w:rPr>
-          <w:rStyle w:val="None"/>
-          <w:rFonts w:ascii="Arial" w:cs="Arial" w:hAnsi="Arial" w:eastAsia="Arial"/>
-          <w:sz w:val="28"/>
-          <w:szCs w:val="28"/>
-        </w:rPr>
-      </w:pPr>
-    </w:p>
-    <w:p>
-      <w:pPr>
-        <w:pStyle w:val="Body Text"/>
-        <w:rPr>
-          <w:rStyle w:val="None"/>
-          <w:rFonts w:ascii="Arial" w:cs="Arial" w:hAnsi="Arial" w:eastAsia="Arial"/>
-        </w:rPr>
-      </w:pPr>
-      <w:r>
-        <w:rPr>
-          <w:rStyle w:val="None"/>
-          <w:rFonts w:ascii="Arial" w:hAnsi="Arial"/>
-          <w:color w:val="1f79c6"/>
-          <w:u w:color="1f79c6"/>
-          <w:rtl w:val="0"/>
-          <w:lang w:val="en-US"/>
-        </w:rPr>
-        <w:t>PUBLICATIONS AND PRESENTATIONS</w:t>
-      </w:r>
-    </w:p>
-    <w:p>
-      <w:pPr>
-        <w:pStyle w:val="Body Text"/>
-        <w:spacing w:before="19" w:line="295" w:lineRule="auto"/>
-        <w:ind w:right="102"/>
-        <w:jc w:val="both"/>
-      </w:pPr>
-      <w:r>
-        <w:rPr>
-          <w:rStyle w:val="None"/>
-          <w:color w:val="666666"/>
-          <w:u w:color="666666"/>
-          <w:rtl w:val="0"/>
-          <w:lang w:val="en-US"/>
-        </w:rPr>
-        <w:t>Wu G, Irvine J, Luft C, Pressley D, Hodge CN, Janzen B. Assay development and high-throughput</w:t>
-      </w:r>
-      <w:r>
-        <w:rPr>
-          <w:rStyle w:val="None"/>
-          <w:color w:val="666666"/>
-          <w:spacing w:val="0"/>
-          <w:u w:color="666666"/>
-          <w:rtl w:val="0"/>
-          <w:lang w:val="en-US"/>
-        </w:rPr>
-        <w:t xml:space="preserve"> </w:t>
-      </w:r>
-      <w:r>
-        <w:rPr>
-          <w:rStyle w:val="None"/>
-          <w:color w:val="666666"/>
-          <w:u w:color="666666"/>
-          <w:rtl w:val="0"/>
-          <w:lang w:val="en-US"/>
-        </w:rPr>
-        <w:t>screening of caspases in microfluidic format. Combinatorial Chemistry and High Throughput Screening, 2003 Jun;6(4):303-12</w:t>
-      </w:r>
-    </w:p>
-    <w:p>
-      <w:pPr>
-        <w:pStyle w:val="Body Text"/>
-        <w:spacing w:before="4"/>
-        <w:ind w:left="0" w:firstLine="0"/>
-      </w:pPr>
-    </w:p>
-    <w:p>
-      <w:pPr>
-        <w:pStyle w:val="Body Text"/>
-        <w:spacing w:before="1" w:line="295" w:lineRule="auto"/>
-        <w:ind w:right="108"/>
-        <w:jc w:val="both"/>
-      </w:pPr>
-      <w:r>
-        <w:rPr>
-          <w:rStyle w:val="None"/>
-          <w:color w:val="666666"/>
-          <w:u w:color="666666"/>
-          <w:rtl w:val="0"/>
-          <w:lang w:val="en-US"/>
-        </w:rPr>
-        <w:t>McVie-Wylie AJ, Ding EY, Lawson T, Serra D, Migone FK, Pressley D, Mizutani M, Kikuchi T, Chen YT, Amalfitano A. Multiple muscles in the AMD quail can be "cross-corrected" of pathologic glycogen accumulation after intravenous injection of an [E1-, polymerase-] adenovirus vector encoding human acid-alpha-glucosidase. Journal of Gene Medicine, 2003 May;5(5):399-406</w:t>
-      </w:r>
-    </w:p>
-    <w:p>
-      <w:pPr>
-        <w:pStyle w:val="Body Text"/>
-        <w:spacing w:before="4"/>
-        <w:ind w:left="0" w:firstLine="0"/>
-      </w:pPr>
-    </w:p>
-    <w:p>
-      <w:pPr>
-        <w:pStyle w:val="Body Text"/>
-        <w:spacing w:line="295" w:lineRule="auto"/>
-        <w:ind w:right="99"/>
-        <w:jc w:val="both"/>
-      </w:pPr>
-      <w:r>
-        <w:rPr>
-          <w:rStyle w:val="None"/>
-          <w:color w:val="666666"/>
-          <w:u w:color="666666"/>
-          <w:rtl w:val="0"/>
-          <w:lang w:val="en-US"/>
-        </w:rPr>
-        <w:t>Ding EY, Hodges BL, Hu H, McVie-Wylie AJ, Serra D, Migone FK, Pressley D, Chen YT, Amalfitano A. Long-term efficacy after [E1-, polymerase-] adenovirus-mediated transfer  of  human  acid-alpha-glucosidase gene into glycogen storage disease type II knockout mice. Hum Gene Ther. 2001 May</w:t>
-      </w:r>
-      <w:r>
-        <w:rPr>
-          <w:rStyle w:val="None"/>
-          <w:color w:val="666666"/>
-          <w:spacing w:val="0"/>
-          <w:u w:color="666666"/>
-          <w:rtl w:val="0"/>
-          <w:lang w:val="en-US"/>
-        </w:rPr>
-        <w:t xml:space="preserve"> </w:t>
-      </w:r>
-      <w:r>
-        <w:rPr>
-          <w:rStyle w:val="None"/>
-          <w:color w:val="666666"/>
-          <w:u w:color="666666"/>
-          <w:rtl w:val="0"/>
-          <w:lang w:val="en-US"/>
-        </w:rPr>
-        <w:t>20;12(8):955-65.</w:t>
+          <w:sz w:val="18"/>
+          <w:szCs w:val="18"/>
+        </w:rPr>
       </w:r>
     </w:p>
     <w:sectPr>
-      <w:headerReference w:type="default" r:id="rId4"/>
-      <w:footerReference w:type="default" r:id="rId5"/>
+      <w:type w:val="continuous"/>
       <w:pgSz w:w="12240" w:h="15840" w:orient="portrait"/>
-      <w:pgMar w:top="960" w:right="1600" w:bottom="280" w:left="620" w:header="720" w:footer="720"/>
+      <w:pgMar w:top="960" w:right="567" w:bottom="280" w:left="567" w:header="720" w:footer="720"/>
+      <w:cols w:space="555" w:num="2" w:equalWidth="1"/>
       <w:bidi w:val="0"/>
     </w:sectPr>
   </w:body>
@@ -6059,13 +5887,14 @@
       <w:start w:val="1"/>
       <w:numFmt w:val="bullet"/>
       <w:suff w:val="tab"/>
-      <w:lvlText w:val="●"/>
+      <w:lvlText w:val="•"/>
       <w:lvlJc w:val="left"/>
       <w:pPr>
         <w:tabs>
-          <w:tab w:val="num" w:pos="908"/>
+          <w:tab w:val="num" w:pos="751"/>
+          <w:tab w:val="left" w:pos="908"/>
         </w:tabs>
-        <w:ind w:left="1268" w:hanging="800"/>
+        <w:ind w:left="1111" w:hanging="643"/>
       </w:pPr>
       <w:rPr>
         <w:rFonts w:ascii="Times New Roman" w:cs="Times New Roman" w:hAnsi="Times New Roman" w:eastAsia="Times New Roman"/>
@@ -6093,13 +5922,14 @@
       <w:start w:val="1"/>
       <w:numFmt w:val="bullet"/>
       <w:suff w:val="tab"/>
-      <w:lvlText w:val="●"/>
+      <w:lvlText w:val="•"/>
       <w:lvlJc w:val="left"/>
       <w:pPr>
         <w:tabs>
-          <w:tab w:val="num" w:pos="1497"/>
+          <w:tab w:val="num" w:pos="1340"/>
+          <w:tab w:val="left" w:pos="1497"/>
         </w:tabs>
-        <w:ind w:left="1857" w:hanging="800"/>
+        <w:ind w:left="1700" w:hanging="643"/>
       </w:pPr>
       <w:rPr>
         <w:rFonts w:ascii="Times New Roman" w:cs="Times New Roman" w:hAnsi="Times New Roman" w:eastAsia="Times New Roman"/>

</xml_diff>